<commit_message>
push booking process done
</commit_message>
<xml_diff>
--- a/Admins/Composer/export.docx
+++ b/Admins/Composer/export.docx
@@ -424,7 +424,7 @@
                 <w:b/>
                 <w:bCs/>
               </w:rPr>
-              <w:t>2023-12-11 12:00</w:t>
+              <w:t>2023-12-11 09:01</w:t>
             </w:r>
           </w:p>
         </w:tc>
@@ -572,7 +572,7 @@
                 <w:b/>
                 <w:bCs/>
               </w:rPr>
-              <w:t/>
+              <w:t>Superior Room-1</w:t>
             </w:r>
           </w:p>
         </w:tc>
@@ -598,7 +598,7 @@
                 <w:b/>
                 <w:bCs/>
               </w:rPr>
-              <w:t>0</w:t>
+              <w:t>2000</w:t>
             </w:r>
           </w:p>
         </w:tc>
@@ -733,7 +733,7 @@
                 <w:b/>
                 <w:bCs/>
               </w:rPr>
-              <w:t>Umbrella-1</w:t>
+              <w:t>Kubo-3</w:t>
             </w:r>
           </w:p>
         </w:tc>
@@ -759,7 +759,7 @@
                 <w:b/>
                 <w:bCs/>
               </w:rPr>
-              <w:t>400</w:t>
+              <w:t>1000</w:t>
             </w:r>
           </w:p>
         </w:tc>
@@ -838,7 +838,7 @@
                 <w:b/>
                 <w:bCs/>
               </w:rPr>
-              <w:t>300</w:t>
+              <w:t>0.00</w:t>
             </w:r>
           </w:p>
         </w:tc>
@@ -917,7 +917,7 @@
                 <w:b/>
                 <w:bCs/>
               </w:rPr>
-              <w:t>0</w:t>
+              <w:t>0.00</w:t>
             </w:r>
           </w:p>
         </w:tc>
@@ -1022,7 +1022,7 @@
                 <w:b/>
                 <w:bCs/>
               </w:rPr>
-              <w:t>0</w:t>
+              <w:t>0.00</w:t>
             </w:r>
           </w:p>
         </w:tc>
@@ -1093,7 +1093,7 @@
                 <w:b/>
                 <w:bCs/>
               </w:rPr>
-              <w:t>700.00</w:t>
+              <w:t>3000.00</w:t>
             </w:r>
           </w:p>
         </w:tc>
@@ -1164,7 +1164,7 @@
                 <w:b/>
                 <w:bCs/>
               </w:rPr>
-              <w:t>350</w:t>
+              <w:t>1500</w:t>
             </w:r>
           </w:p>
         </w:tc>
@@ -1325,7 +1325,7 @@
                 <w:b/>
                 <w:bCs/>
               </w:rPr>
-              <w:t>700.00</w:t>
+              <w:t>3000.00</w:t>
             </w:r>
           </w:p>
         </w:tc>

</xml_diff>

<commit_message>
bug fix for guest and resrvation view
</commit_message>
<xml_diff>
--- a/Admins/Composer/export.docx
+++ b/Admins/Composer/export.docx
@@ -167,7 +167,7 @@
                 <w:b/>
                 <w:bCs/>
               </w:rPr>
-              <w:t>Doe, Johnqwe</w:t>
+              <w:t>Migrino, Migrino</w:t>
             </w:r>
           </w:p>
         </w:tc>
@@ -225,7 +225,7 @@
                 <w:b/>
                 <w:bCs/>
               </w:rPr>
-              <w:t>123 Main Street Los Angeles</w:t>
+              <w:t>Blk 16 lot 9 Acacia homes </w:t>
             </w:r>
           </w:p>
         </w:tc>
@@ -281,7 +281,7 @@
                 <w:b/>
                 <w:bCs/>
               </w:rPr>
-              <w:t>555-555-5555</w:t>
+              <w:t>09991570900</w:t>
             </w:r>
           </w:p>
         </w:tc>
@@ -338,7 +338,7 @@
                 <w:b/>
                 <w:bCs/>
               </w:rPr>
-              <w:t>johndoe@example.com</w:t>
+              <w:t>noncre123@gmail.com</w:t>
             </w:r>
           </w:p>
         </w:tc>
@@ -424,7 +424,7 @@
                 <w:b/>
                 <w:bCs/>
               </w:rPr>
-              <w:t>2023-12-11 09:01</w:t>
+              <w:t>2023-12-11 12:08</w:t>
             </w:r>
           </w:p>
         </w:tc>
@@ -498,7 +498,7 @@
                 <w:b/>
                 <w:bCs/>
               </w:rPr>
-              <w:t>2023-12-11 17:00</w:t>
+              <w:t>2023-12-11 7:00</w:t>
             </w:r>
           </w:p>
         </w:tc>
@@ -572,7 +572,7 @@
                 <w:b/>
                 <w:bCs/>
               </w:rPr>
-              <w:t>Superior Room-1</w:t>
+              <w:t>Superior Room-1, Standard Room-5</w:t>
             </w:r>
           </w:p>
         </w:tc>
@@ -598,7 +598,7 @@
                 <w:b/>
                 <w:bCs/>
               </w:rPr>
-              <w:t>2000</w:t>
+              <w:t>6500</w:t>
             </w:r>
           </w:p>
         </w:tc>
@@ -733,7 +733,7 @@
                 <w:b/>
                 <w:bCs/>
               </w:rPr>
-              <w:t>Kubo-3</w:t>
+              <w:t>Umbrella-2</w:t>
             </w:r>
           </w:p>
         </w:tc>
@@ -759,7 +759,7 @@
                 <w:b/>
                 <w:bCs/>
               </w:rPr>
-              <w:t>1000</w:t>
+              <w:t>600</w:t>
             </w:r>
           </w:p>
         </w:tc>
@@ -1093,7 +1093,7 @@
                 <w:b/>
                 <w:bCs/>
               </w:rPr>
-              <w:t>3000.00</w:t>
+              <w:t>7100.00</w:t>
             </w:r>
           </w:p>
         </w:tc>
@@ -1164,7 +1164,7 @@
                 <w:b/>
                 <w:bCs/>
               </w:rPr>
-              <w:t>1500</w:t>
+              <w:t>3550</w:t>
             </w:r>
           </w:p>
         </w:tc>
@@ -1325,7 +1325,7 @@
                 <w:b/>
                 <w:bCs/>
               </w:rPr>
-              <w:t>3000.00</w:t>
+              <w:t>7100.00</w:t>
             </w:r>
           </w:p>
         </w:tc>

</xml_diff>

<commit_message>
password encryption and email validaiton in registration
</commit_message>
<xml_diff>
--- a/Admins/Composer/export.docx
+++ b/Admins/Composer/export.docx
@@ -87,29 +87,7 @@
           <w:kern w:val="2"/>
           <w14:ligatures w14:val="standardContextual"/>
         </w:rPr>
-        <w:t xml:space="preserve">Thank you for your interest in booking a stay/tour at </w:t>
-      </w:r>
-      <w:proofErr w:type="spellStart"/>
-      <w:r>
-        <w:rPr>
-          <w:rFonts w:ascii="Arial" w:hAnsi="Arial" w:cs="Arial"/>
-          <w:b/>
-          <w:bCs/>
-          <w:kern w:val="2"/>
-          <w14:ligatures w14:val="standardContextual"/>
-        </w:rPr>
-        <w:t>EliJosh</w:t>
-      </w:r>
-      <w:proofErr w:type="spellEnd"/>
-      <w:r>
-        <w:rPr>
-          <w:rFonts w:ascii="Arial" w:hAnsi="Arial" w:cs="Arial"/>
-          <w:b/>
-          <w:bCs/>
-          <w:kern w:val="2"/>
-          <w14:ligatures w14:val="standardContextual"/>
-        </w:rPr>
-        <w:t xml:space="preserve"> Resort &amp; Events Place.</w:t>
+        <w:t>Thank you for your interest in booking a stay/tour at EliJosh Resort &amp; Events Place.</w:t>
       </w:r>
     </w:p>
     <w:p>
@@ -189,7 +167,7 @@
                 <w:b/>
                 <w:bCs/>
               </w:rPr>
-              <w:t>Lam, Rolly SANEN</w:t>
+              <w:t>MANGADA, RHONA</w:t>
             </w:r>
           </w:p>
         </w:tc>
@@ -247,7 +225,7 @@
                 <w:b/>
                 <w:bCs/>
               </w:rPr>
-              <w:t>ALFONSO, CAVITE</w:t>
+              <w:t>BLK 16 LOT 9 ACACIA HOMES COMPOSTELA, COMPOSTELA VALLEY</w:t>
             </w:r>
           </w:p>
         </w:tc>
@@ -360,7 +338,7 @@
                 <w:b/>
                 <w:bCs/>
               </w:rPr>
-              <w:t>ferriseris12@gmail.com</w:t>
+              <w:t>rhonamigrino@gmail.com</w:t>
             </w:r>
           </w:p>
         </w:tc>
@@ -446,7 +424,7 @@
                 <w:b/>
                 <w:bCs/>
               </w:rPr>
-              <w:t>2024-12-01</w:t>
+              <w:t>2024-01-01 9:0:00</w:t>
             </w:r>
           </w:p>
         </w:tc>
@@ -461,7 +439,7 @@
               </w:tabs>
               <w:jc w:val="center"/>
               <w:rPr>
-                <w:rFonts w:ascii="Arial" w:hAnsi="Arial" w:cs="Arial"/>
+                <w:rFonts w:ascii="Times New Roman" w:hAnsi="Times New Roman" w:cs="Times New Roman"/>
                 <w:b/>
                 <w:bCs/>
               </w:rPr>
@@ -520,7 +498,7 @@
                 <w:b/>
                 <w:bCs/>
               </w:rPr>
-              <w:t>2024-12-02 07:00:00</w:t>
+              <w:t>2024-01-01 17:00</w:t>
             </w:r>
           </w:p>
         </w:tc>
@@ -535,7 +513,7 @@
               </w:tabs>
               <w:jc w:val="center"/>
               <w:rPr>
-                <w:rFonts w:ascii="Arial" w:hAnsi="Arial" w:cs="Arial"/>
+                <w:rFonts w:ascii="Times New Roman" w:hAnsi="Times New Roman" w:cs="Times New Roman"/>
                 <w:b/>
                 <w:bCs/>
               </w:rPr>
@@ -594,7 +572,7 @@
                 <w:b/>
                 <w:bCs/>
               </w:rPr>
-              <w:t>Family Room</w:t>
+              <w:t/>
             </w:r>
           </w:p>
         </w:tc>
@@ -609,15 +587,26 @@
               </w:tabs>
               <w:jc w:val="center"/>
               <w:rPr>
-                <w:rFonts w:ascii="Arial" w:hAnsi="Arial" w:cs="Arial"/>
+                <w:rFonts w:ascii="Times New Roman" w:hAnsi="Times New Roman" w:cs="Times New Roman"/>
                 <w:b/>
                 <w:bCs/>
               </w:rPr>
             </w:pPr>
+            <w:r>
+              <w:rPr>
+                <w:rFonts w:ascii="Times New Roman" w:hAnsi="Times New Roman" w:cs="Times New Roman"/>
+                <w:b/>
+                <w:bCs/>
+              </w:rPr>
+              <w:t>0</w:t>
+            </w:r>
           </w:p>
         </w:tc>
       </w:tr>
       <w:tr>
+        <w:trPr>
+          <w:trHeight w:val="188"/>
+        </w:trPr>
         <w:tc>
           <w:tcPr>
             <w:tcW w:w="3656" w:type="dxa"/>
@@ -639,7 +628,7 @@
                 <w:b/>
                 <w:bCs/>
               </w:rPr>
-              <w:t>EXCESS PAX:</w:t>
+              <w:t>PAVILION</w:t>
             </w:r>
           </w:p>
         </w:tc>
@@ -652,12 +641,21 @@
               <w:tabs>
                 <w:tab w:val="left" w:pos="5810"/>
               </w:tabs>
+              <w:jc w:val="center"/>
               <w:rPr>
                 <w:rFonts w:ascii="Times New Roman" w:hAnsi="Times New Roman" w:cs="Times New Roman"/>
                 <w:b/>
                 <w:bCs/>
               </w:rPr>
             </w:pPr>
+            <w:r>
+              <w:rPr>
+                <w:rFonts w:ascii="Times New Roman" w:hAnsi="Times New Roman" w:cs="Times New Roman"/>
+                <w:b/>
+                <w:bCs/>
+              </w:rPr>
+              <w:t/>
+            </w:r>
           </w:p>
         </w:tc>
         <w:tc>
@@ -671,11 +669,19 @@
               </w:tabs>
               <w:jc w:val="center"/>
               <w:rPr>
-                <w:rFonts w:ascii="Arial" w:hAnsi="Arial" w:cs="Arial"/>
+                <w:rFonts w:ascii="Times New Roman" w:hAnsi="Times New Roman" w:cs="Times New Roman"/>
                 <w:b/>
                 <w:bCs/>
               </w:rPr>
             </w:pPr>
+            <w:r>
+              <w:rPr>
+                <w:rFonts w:ascii="Times New Roman" w:hAnsi="Times New Roman" w:cs="Times New Roman"/>
+                <w:b/>
+                <w:bCs/>
+              </w:rPr>
+              <w:t>0</w:t>
+            </w:r>
           </w:p>
         </w:tc>
       </w:tr>
@@ -727,7 +733,7 @@
                 <w:b/>
                 <w:bCs/>
               </w:rPr>
-              <w:t/>
+              <w:t>Umbrella-1, Umbrella-2</w:t>
             </w:r>
           </w:p>
         </w:tc>
@@ -742,11 +748,19 @@
               </w:tabs>
               <w:jc w:val="center"/>
               <w:rPr>
-                <w:rFonts w:ascii="Arial" w:hAnsi="Arial" w:cs="Arial"/>
+                <w:rFonts w:ascii="Times New Roman" w:hAnsi="Times New Roman" w:cs="Times New Roman"/>
                 <w:b/>
                 <w:bCs/>
               </w:rPr>
             </w:pPr>
+            <w:r>
+              <w:rPr>
+                <w:rFonts w:ascii="Times New Roman" w:hAnsi="Times New Roman" w:cs="Times New Roman"/>
+                <w:b/>
+                <w:bCs/>
+              </w:rPr>
+              <w:t>800</w:t>
+            </w:r>
           </w:p>
         </w:tc>
       </w:tr>
@@ -798,7 +812,7 @@
                 <w:b/>
                 <w:bCs/>
               </w:rPr>
-              <w:t>5</w:t>
+              <w:t>6</w:t>
             </w:r>
           </w:p>
         </w:tc>
@@ -813,11 +827,19 @@
               </w:tabs>
               <w:jc w:val="center"/>
               <w:rPr>
-                <w:rFonts w:ascii="Arial" w:hAnsi="Arial" w:cs="Arial"/>
+                <w:rFonts w:ascii="Times New Roman" w:hAnsi="Times New Roman" w:cs="Times New Roman"/>
                 <w:b/>
                 <w:bCs/>
               </w:rPr>
             </w:pPr>
+            <w:r>
+              <w:rPr>
+                <w:rFonts w:ascii="Times New Roman" w:hAnsi="Times New Roman" w:cs="Times New Roman"/>
+                <w:b/>
+                <w:bCs/>
+              </w:rPr>
+              <w:t>900</w:t>
+            </w:r>
           </w:p>
         </w:tc>
       </w:tr>
@@ -884,11 +906,19 @@
               </w:tabs>
               <w:jc w:val="center"/>
               <w:rPr>
-                <w:rFonts w:ascii="Arial" w:hAnsi="Arial" w:cs="Arial"/>
+                <w:rFonts w:ascii="Times New Roman" w:hAnsi="Times New Roman" w:cs="Times New Roman"/>
                 <w:b/>
                 <w:bCs/>
               </w:rPr>
             </w:pPr>
+            <w:r>
+              <w:rPr>
+                <w:rFonts w:ascii="Times New Roman" w:hAnsi="Times New Roman" w:cs="Times New Roman"/>
+                <w:b/>
+                <w:bCs/>
+              </w:rPr>
+              <w:t>0</w:t>
+            </w:r>
           </w:p>
         </w:tc>
       </w:tr>
@@ -981,11 +1011,19 @@
               </w:tabs>
               <w:jc w:val="center"/>
               <w:rPr>
-                <w:rFonts w:ascii="Arial" w:hAnsi="Arial" w:cs="Arial"/>
+                <w:rFonts w:ascii="Times New Roman" w:hAnsi="Times New Roman" w:cs="Times New Roman"/>
                 <w:b/>
                 <w:bCs/>
               </w:rPr>
             </w:pPr>
+            <w:r>
+              <w:rPr>
+                <w:rFonts w:ascii="Times New Roman" w:hAnsi="Times New Roman" w:cs="Times New Roman"/>
+                <w:b/>
+                <w:bCs/>
+              </w:rPr>
+              <w:t>0</w:t>
+            </w:r>
           </w:p>
         </w:tc>
       </w:tr>
@@ -1031,14 +1069,6 @@
                 <w:bCs/>
               </w:rPr>
             </w:pPr>
-            <w:r>
-              <w:rPr>
-                <w:rFonts w:ascii="Times New Roman" w:hAnsi="Times New Roman" w:cs="Times New Roman"/>
-                <w:b/>
-                <w:bCs/>
-              </w:rPr>
-              <w:t>8000.00</w:t>
-            </w:r>
           </w:p>
         </w:tc>
         <w:tc>
@@ -1052,11 +1082,19 @@
               </w:tabs>
               <w:jc w:val="center"/>
               <w:rPr>
-                <w:rFonts w:ascii="Arial" w:hAnsi="Arial" w:cs="Arial"/>
+                <w:rFonts w:ascii="Times New Roman" w:hAnsi="Times New Roman" w:cs="Times New Roman"/>
                 <w:b/>
                 <w:bCs/>
               </w:rPr>
             </w:pPr>
+            <w:r>
+              <w:rPr>
+                <w:rFonts w:ascii="Times New Roman" w:hAnsi="Times New Roman" w:cs="Times New Roman"/>
+                <w:b/>
+                <w:bCs/>
+              </w:rPr>
+              <w:t>1700.00</w:t>
+            </w:r>
           </w:p>
         </w:tc>
       </w:tr>
@@ -1102,14 +1140,6 @@
                 <w:bCs/>
               </w:rPr>
             </w:pPr>
-            <w:r>
-              <w:rPr>
-                <w:rFonts w:ascii="Times New Roman" w:hAnsi="Times New Roman" w:cs="Times New Roman"/>
-                <w:b/>
-                <w:bCs/>
-              </w:rPr>
-              <w:t>4000.00</w:t>
-            </w:r>
           </w:p>
         </w:tc>
         <w:tc>
@@ -1123,11 +1153,19 @@
               </w:tabs>
               <w:jc w:val="center"/>
               <w:rPr>
-                <w:rFonts w:ascii="Arial" w:hAnsi="Arial" w:cs="Arial"/>
+                <w:rFonts w:ascii="Times New Roman" w:hAnsi="Times New Roman" w:cs="Times New Roman"/>
                 <w:b/>
                 <w:bCs/>
               </w:rPr>
             </w:pPr>
+            <w:r>
+              <w:rPr>
+                <w:rFonts w:ascii="Times New Roman" w:hAnsi="Times New Roman" w:cs="Times New Roman"/>
+                <w:b/>
+                <w:bCs/>
+              </w:rPr>
+              <w:t>850</w:t>
+            </w:r>
           </w:p>
         </w:tc>
       </w:tr>
@@ -1197,7 +1235,7 @@
               </w:tabs>
               <w:jc w:val="center"/>
               <w:rPr>
-                <w:rFonts w:ascii="Arial" w:hAnsi="Arial" w:cs="Arial"/>
+                <w:rFonts w:ascii="Times New Roman" w:hAnsi="Times New Roman" w:cs="Times New Roman"/>
                 <w:b/>
                 <w:bCs/>
                 <w:color w:val="FF0000"/>
@@ -1259,14 +1297,6 @@
                 <w:color w:val="FF0000"/>
               </w:rPr>
             </w:pPr>
-            <w:r>
-              <w:rPr>
-                <w:rFonts w:ascii="Times New Roman" w:hAnsi="Times New Roman" w:cs="Times New Roman"/>
-                <w:b/>
-                <w:bCs/>
-              </w:rPr>
-              <w:t>8000.00</w:t>
-            </w:r>
           </w:p>
         </w:tc>
         <w:tc>
@@ -1283,12 +1313,20 @@
               </w:tabs>
               <w:jc w:val="center"/>
               <w:rPr>
-                <w:rFonts w:ascii="Arial" w:hAnsi="Arial" w:cs="Arial"/>
+                <w:rFonts w:ascii="Times New Roman" w:hAnsi="Times New Roman" w:cs="Times New Roman"/>
                 <w:b/>
                 <w:bCs/>
                 <w:color w:val="FF0000"/>
               </w:rPr>
             </w:pPr>
+            <w:r>
+              <w:rPr>
+                <w:rFonts w:ascii="Times New Roman" w:hAnsi="Times New Roman" w:cs="Times New Roman"/>
+                <w:b/>
+                <w:bCs/>
+              </w:rPr>
+              <w:t>1700.00</w:t>
+            </w:r>
           </w:p>
         </w:tc>
       </w:tr>
@@ -1678,7 +1716,6 @@
         </w:rPr>
         <w:t xml:space="preserve">Please </w:t>
       </w:r>
-      <w:proofErr w:type="gramStart"/>
       <w:r>
         <w:rPr>
           <w:rFonts w:ascii="Arial" w:hAnsi="Arial" w:cs="Arial"/>
@@ -1699,7 +1736,6 @@
         </w:rPr>
         <w:t>e</w:t>
       </w:r>
-      <w:proofErr w:type="gramEnd"/>
       <w:r>
         <w:rPr>
           <w:rFonts w:ascii="Arial" w:hAnsi="Arial" w:cs="Arial"/>
@@ -2938,33 +2974,7 @@
           <w:szCs w:val="16"/>
           <w14:ligatures w14:val="standardContextual"/>
         </w:rPr>
-        <w:t xml:space="preserve">Use of </w:t>
-      </w:r>
-      <w:proofErr w:type="spellStart"/>
-      <w:r>
-        <w:rPr>
-          <w:rFonts w:ascii="Arial" w:hAnsi="Arial" w:cs="Arial"/>
-          <w:b/>
-          <w:bCs/>
-          <w:kern w:val="2"/>
-          <w:sz w:val="16"/>
-          <w:szCs w:val="16"/>
-          <w14:ligatures w14:val="standardContextual"/>
-        </w:rPr>
-        <w:t>videoke</w:t>
-      </w:r>
-      <w:proofErr w:type="spellEnd"/>
-      <w:r>
-        <w:rPr>
-          <w:rFonts w:ascii="Arial" w:hAnsi="Arial" w:cs="Arial"/>
-          <w:b/>
-          <w:bCs/>
-          <w:kern w:val="2"/>
-          <w:sz w:val="16"/>
-          <w:szCs w:val="16"/>
-          <w14:ligatures w14:val="standardContextual"/>
-        </w:rPr>
-        <w:t xml:space="preserve"> is from </w:t>
+        <w:t xml:space="preserve">Use of videoke is from </w:t>
       </w:r>
       <w:r>
         <w:rPr>
@@ -3172,33 +3182,7 @@
           <w:sz w:val="16"/>
           <w:szCs w:val="16"/>
         </w:rPr>
-        <w:t>Only swimming attire are allowed in the swimming pool. Guest with modesty concerns may wear colorfast and lightweight material. Children wearing diapers are not permitted in the pool unless it is waterproof diapers. Jeans (</w:t>
-      </w:r>
-      <w:proofErr w:type="spellStart"/>
-      <w:r>
-        <w:rPr>
-          <w:rStyle w:val="oypena"/>
-          <w:rFonts w:ascii="Arial" w:hAnsi="Arial" w:cs="Arial"/>
-          <w:b/>
-          <w:bCs/>
-          <w:color w:val="000000"/>
-          <w:sz w:val="16"/>
-          <w:szCs w:val="16"/>
-        </w:rPr>
-        <w:t>Maong</w:t>
-      </w:r>
-      <w:proofErr w:type="spellEnd"/>
-      <w:r>
-        <w:rPr>
-          <w:rStyle w:val="oypena"/>
-          <w:rFonts w:ascii="Arial" w:hAnsi="Arial" w:cs="Arial"/>
-          <w:b/>
-          <w:bCs/>
-          <w:color w:val="000000"/>
-          <w:sz w:val="16"/>
-          <w:szCs w:val="16"/>
-        </w:rPr>
-        <w:t>) and cotton are strictly prohibited.</w:t>
+        <w:t>Only swimming attire are allowed in the swimming pool. Guest with modesty concerns may wear colorfast and lightweight material. Children wearing diapers are not permitted in the pool unless it is waterproof diapers. Jeans (Maong) and cotton are strictly prohibited.</w:t>
       </w:r>
     </w:p>
     <w:p>

</xml_diff>

<commit_message>
guest list report added
</commit_message>
<xml_diff>
--- a/Admins/Composer/export.docx
+++ b/Admins/Composer/export.docx
@@ -37,19 +37,7 @@
           <w:szCs w:val="28"/>
           <w14:ligatures w14:val="standardContextual"/>
         </w:rPr>
-        <w:t>ITEM</w:t>
-      </w:r>
-      <w:r>
-        <w:rPr>
-          <w:rFonts w:ascii="Times New Roman" w:hAnsi="Times New Roman" w:cs="Times New Roman"/>
-          <w:b/>
-          <w:bCs/>
-          <w:kern w:val="2"/>
-          <w:sz w:val="28"/>
-          <w:szCs w:val="28"/>
-          <w14:ligatures w14:val="standardContextual"/>
-        </w:rPr>
-        <w:t xml:space="preserve"> REPORT</w:t>
+        <w:t>GUEST LIST</w:t>
       </w:r>
     </w:p>
     <w:p>
@@ -66,6 +54,7 @@
           <w14:ligatures w14:val="standardContextual"/>
         </w:rPr>
       </w:pPr>
+      <w:proofErr w:type="gramStart"/>
       <w:r>
         <w:rPr>
           <w:rFonts w:ascii="Times New Roman" w:hAnsi="Times New Roman" w:cs="Times New Roman"/>
@@ -94,7 +83,18 @@
           <w:kern w:val="2"/>
           <w14:ligatures w14:val="standardContextual"/>
         </w:rPr>
-        <w:t xml:space="preserve"> : </w:t>
+        <w:t xml:space="preserve"> :</w:t>
+      </w:r>
+      <w:proofErr w:type="gramEnd"/>
+      <w:r>
+        <w:rPr>
+          <w:rFonts w:ascii="Times New Roman" w:hAnsi="Times New Roman" w:cs="Times New Roman"/>
+          <w:b/>
+          <w:bCs/>
+          <w:kern w:val="2"/>
+          <w14:ligatures w14:val="standardContextual"/>
+        </w:rPr>
+        <w:t xml:space="preserve"> </w:t>
       </w:r>
       <w:r>
         <w:rPr>
@@ -104,7 +104,7 @@
           <w:kern w:val="2"/>
           <w14:ligatures w14:val="standardContextual"/>
         </w:rPr>
-        <w:t>2024-01-02</w:t>
+        <w:t>2024-01-03</w:t>
       </w:r>
     </w:p>
     <w:p>
@@ -150,7 +150,7 @@
           <w:kern w:val="2"/>
           <w14:ligatures w14:val="standardContextual"/>
         </w:rPr>
-        <w:t xml:space="preserve">his was the overall </w:t>
+        <w:t xml:space="preserve">his </w:t>
       </w:r>
       <w:r>
         <w:rPr>
@@ -160,7 +160,29 @@
           <w:kern w:val="2"/>
           <w14:ligatures w14:val="standardContextual"/>
         </w:rPr>
-        <w:t>item</w:t>
+        <w:t xml:space="preserve">is the list of </w:t>
+      </w:r>
+      <w:proofErr w:type="gramStart"/>
+      <w:r>
+        <w:rPr>
+          <w:rFonts w:ascii="Times New Roman" w:hAnsi="Times New Roman" w:cs="Times New Roman"/>
+          <w:i/>
+          <w:iCs/>
+          <w:kern w:val="2"/>
+          <w14:ligatures w14:val="standardContextual"/>
+        </w:rPr>
+        <w:t>guest</w:t>
+      </w:r>
+      <w:proofErr w:type="gramEnd"/>
+      <w:r>
+        <w:rPr>
+          <w:rFonts w:ascii="Times New Roman" w:hAnsi="Times New Roman" w:cs="Times New Roman"/>
+          <w:i/>
+          <w:iCs/>
+          <w:kern w:val="2"/>
+          <w14:ligatures w14:val="standardContextual"/>
+        </w:rPr>
+        <w:t xml:space="preserve"> </w:t>
       </w:r>
       <w:r>
         <w:rPr>
@@ -170,7 +192,7 @@
           <w:kern w:val="2"/>
           <w14:ligatures w14:val="standardContextual"/>
         </w:rPr>
-        <w:t>s</w:t>
+        <w:t xml:space="preserve">in </w:t>
       </w:r>
       <w:r>
         <w:rPr>
@@ -180,17 +202,7 @@
           <w:kern w:val="2"/>
           <w14:ligatures w14:val="standardContextual"/>
         </w:rPr>
-        <w:t xml:space="preserve"> report in </w:t>
-      </w:r>
-      <w:r>
-        <w:rPr>
-          <w:rFonts w:ascii="Times New Roman" w:hAnsi="Times New Roman" w:cs="Times New Roman"/>
-          <w:i/>
-          <w:iCs/>
-          <w:kern w:val="2"/>
-          <w14:ligatures w14:val="standardContextual"/>
-        </w:rPr>
-        <w:t>from 2024-01-02 to 2024-01-06</w:t>
+        <w:t>from 2024-01-03</w:t>
       </w:r>
     </w:p>
     <w:p>
@@ -254,7 +266,7 @@
                 </w:tcPr>
                 <w:p>
                   <w:r>
-                    <w:t>Date</w:t>
+                    <w:t>Name</w:t>
                   </w:r>
                 </w:p>
               </w:tc>
@@ -270,7 +282,7 @@
                 </w:tcPr>
                 <w:p>
                   <w:r>
-                    <w:t>Payment Method</w:t>
+                    <w:t>Email</w:t>
                   </w:r>
                 </w:p>
               </w:tc>
@@ -286,7 +298,221 @@
                 </w:tcPr>
                 <w:p>
                   <w:r>
-                    <w:t>Amount Paid</w:t>
+                    <w:t>Contact #</w:t>
+                  </w:r>
+                </w:p>
+              </w:tc>
+              <w:tc>
+                <w:tcPr>
+                  <w:tclW w:w="100%" w:type="pct"/>
+                  <w:tcBorders>
+                    <w:top w:val="single" w:sz="4" w:space="0" w:color="auto"/>
+                    <w:left w:val="single" w:sz="4" w:space="0" w:color="auto"/>
+                    <w:bottom w:val="single" w:sz="4" w:space="0" w:color="auto"/>
+                    <w:right w:val="single" w:sz="4" w:space="0" w:color="auto"/>
+                  </w:tcBorders>
+                </w:tcPr>
+                <w:p>
+                  <w:r>
+                    <w:t>Check-in</w:t>
+                  </w:r>
+                </w:p>
+              </w:tc>
+            </w:tr>
+            <w:tr>
+              <w:tc>
+                <w:tcPr>
+                  <w:tclW w:w="100%" w:type="pct"/>
+                  <w:tcBorders>
+                    <w:top w:val="single" w:sz="4" w:space="0" w:color="auto"/>
+                    <w:left w:val="single" w:sz="4" w:space="0" w:color="auto"/>
+                    <w:bottom w:val="single" w:sz="4" w:space="0" w:color="auto"/>
+                    <w:right w:val="single" w:sz="4" w:space="0" w:color="auto"/>
+                  </w:tcBorders>
+                </w:tcPr>
+                <w:p>
+                  <w:r>
+                    <w:t>RHONA MANGADA</w:t>
+                  </w:r>
+                </w:p>
+              </w:tc>
+              <w:tc>
+                <w:tcPr>
+                  <w:tclW w:w="100%" w:type="pct"/>
+                  <w:tcBorders>
+                    <w:top w:val="single" w:sz="4" w:space="0" w:color="auto"/>
+                    <w:left w:val="single" w:sz="4" w:space="0" w:color="auto"/>
+                    <w:bottom w:val="single" w:sz="4" w:space="0" w:color="auto"/>
+                    <w:right w:val="single" w:sz="4" w:space="0" w:color="auto"/>
+                  </w:tcBorders>
+                </w:tcPr>
+                <w:p>
+                  <w:r>
+                    <w:t>rhonamigrino@gmail.com</w:t>
+                  </w:r>
+                </w:p>
+              </w:tc>
+              <w:tc>
+                <w:tcPr>
+                  <w:tclW w:w="100%" w:type="pct"/>
+                  <w:tcBorders>
+                    <w:top w:val="single" w:sz="4" w:space="0" w:color="auto"/>
+                    <w:left w:val="single" w:sz="4" w:space="0" w:color="auto"/>
+                    <w:bottom w:val="single" w:sz="4" w:space="0" w:color="auto"/>
+                    <w:right w:val="single" w:sz="4" w:space="0" w:color="auto"/>
+                  </w:tcBorders>
+                </w:tcPr>
+                <w:p>
+                  <w:r>
+                    <w:t>09991570900</w:t>
+                  </w:r>
+                </w:p>
+              </w:tc>
+              <w:tc>
+                <w:tcPr>
+                  <w:tclW w:w="100%" w:type="pct"/>
+                  <w:tcBorders>
+                    <w:top w:val="single" w:sz="4" w:space="0" w:color="auto"/>
+                    <w:left w:val="single" w:sz="4" w:space="0" w:color="auto"/>
+                    <w:bottom w:val="single" w:sz="4" w:space="0" w:color="auto"/>
+                    <w:right w:val="single" w:sz="4" w:space="0" w:color="auto"/>
+                  </w:tcBorders>
+                </w:tcPr>
+                <w:p>
+                  <w:r>
+                    <w:t>2024-01-03 08:21:00</w:t>
+                  </w:r>
+                </w:p>
+              </w:tc>
+            </w:tr>
+            <w:tr>
+              <w:tc>
+                <w:tcPr>
+                  <w:tclW w:w="100%" w:type="pct"/>
+                  <w:tcBorders>
+                    <w:top w:val="single" w:sz="4" w:space="0" w:color="auto"/>
+                    <w:left w:val="single" w:sz="4" w:space="0" w:color="auto"/>
+                    <w:bottom w:val="single" w:sz="4" w:space="0" w:color="auto"/>
+                    <w:right w:val="single" w:sz="4" w:space="0" w:color="auto"/>
+                  </w:tcBorders>
+                </w:tcPr>
+                <w:p>
+                  <w:r>
+                    <w:t>RHONA MANGADA</w:t>
+                  </w:r>
+                </w:p>
+              </w:tc>
+              <w:tc>
+                <w:tcPr>
+                  <w:tclW w:w="100%" w:type="pct"/>
+                  <w:tcBorders>
+                    <w:top w:val="single" w:sz="4" w:space="0" w:color="auto"/>
+                    <w:left w:val="single" w:sz="4" w:space="0" w:color="auto"/>
+                    <w:bottom w:val="single" w:sz="4" w:space="0" w:color="auto"/>
+                    <w:right w:val="single" w:sz="4" w:space="0" w:color="auto"/>
+                  </w:tcBorders>
+                </w:tcPr>
+                <w:p>
+                  <w:r>
+                    <w:t>rhonamigrino@gmail.com</w:t>
+                  </w:r>
+                </w:p>
+              </w:tc>
+              <w:tc>
+                <w:tcPr>
+                  <w:tclW w:w="100%" w:type="pct"/>
+                  <w:tcBorders>
+                    <w:top w:val="single" w:sz="4" w:space="0" w:color="auto"/>
+                    <w:left w:val="single" w:sz="4" w:space="0" w:color="auto"/>
+                    <w:bottom w:val="single" w:sz="4" w:space="0" w:color="auto"/>
+                    <w:right w:val="single" w:sz="4" w:space="0" w:color="auto"/>
+                  </w:tcBorders>
+                </w:tcPr>
+                <w:p>
+                  <w:r>
+                    <w:t>09991570900</w:t>
+                  </w:r>
+                </w:p>
+              </w:tc>
+              <w:tc>
+                <w:tcPr>
+                  <w:tclW w:w="100%" w:type="pct"/>
+                  <w:tcBorders>
+                    <w:top w:val="single" w:sz="4" w:space="0" w:color="auto"/>
+                    <w:left w:val="single" w:sz="4" w:space="0" w:color="auto"/>
+                    <w:bottom w:val="single" w:sz="4" w:space="0" w:color="auto"/>
+                    <w:right w:val="single" w:sz="4" w:space="0" w:color="auto"/>
+                  </w:tcBorders>
+                </w:tcPr>
+                <w:p>
+                  <w:r>
+                    <w:t>2024-01-03 13:22:00</w:t>
+                  </w:r>
+                </w:p>
+              </w:tc>
+            </w:tr>
+            <w:tr>
+              <w:tc>
+                <w:tcPr>
+                  <w:tclW w:w="100%" w:type="pct"/>
+                  <w:tcBorders>
+                    <w:top w:val="single" w:sz="4" w:space="0" w:color="auto"/>
+                    <w:left w:val="single" w:sz="4" w:space="0" w:color="auto"/>
+                    <w:bottom w:val="single" w:sz="4" w:space="0" w:color="auto"/>
+                    <w:right w:val="single" w:sz="4" w:space="0" w:color="auto"/>
+                  </w:tcBorders>
+                </w:tcPr>
+                <w:p>
+                  <w:r>
+                    <w:t>RHONA MANGADA</w:t>
+                  </w:r>
+                </w:p>
+              </w:tc>
+              <w:tc>
+                <w:tcPr>
+                  <w:tclW w:w="100%" w:type="pct"/>
+                  <w:tcBorders>
+                    <w:top w:val="single" w:sz="4" w:space="0" w:color="auto"/>
+                    <w:left w:val="single" w:sz="4" w:space="0" w:color="auto"/>
+                    <w:bottom w:val="single" w:sz="4" w:space="0" w:color="auto"/>
+                    <w:right w:val="single" w:sz="4" w:space="0" w:color="auto"/>
+                  </w:tcBorders>
+                </w:tcPr>
+                <w:p>
+                  <w:r>
+                    <w:t>rhonamigrino@gmail.com</w:t>
+                  </w:r>
+                </w:p>
+              </w:tc>
+              <w:tc>
+                <w:tcPr>
+                  <w:tclW w:w="100%" w:type="pct"/>
+                  <w:tcBorders>
+                    <w:top w:val="single" w:sz="4" w:space="0" w:color="auto"/>
+                    <w:left w:val="single" w:sz="4" w:space="0" w:color="auto"/>
+                    <w:bottom w:val="single" w:sz="4" w:space="0" w:color="auto"/>
+                    <w:right w:val="single" w:sz="4" w:space="0" w:color="auto"/>
+                  </w:tcBorders>
+                </w:tcPr>
+                <w:p>
+                  <w:r>
+                    <w:t>09991570900</w:t>
+                  </w:r>
+                </w:p>
+              </w:tc>
+              <w:tc>
+                <w:tcPr>
+                  <w:tclW w:w="100%" w:type="pct"/>
+                  <w:tcBorders>
+                    <w:top w:val="single" w:sz="4" w:space="0" w:color="auto"/>
+                    <w:left w:val="single" w:sz="4" w:space="0" w:color="auto"/>
+                    <w:bottom w:val="single" w:sz="4" w:space="0" w:color="auto"/>
+                    <w:right w:val="single" w:sz="4" w:space="0" w:color="auto"/>
+                  </w:tcBorders>
+                </w:tcPr>
+                <w:p>
+                  <w:r>
+                    <w:t>2024-01-03 13:22:00</w:t>
                   </w:r>
                 </w:p>
               </w:tc>

</xml_diff>

<commit_message>
1st need to fix
ROOM FIX
</commit_message>
<xml_diff>
--- a/Admins/Composer/export.docx
+++ b/Admins/Composer/export.docx
@@ -167,7 +167,7 @@
                 <w:b/>
                 <w:bCs/>
               </w:rPr>
-              <w:t>MANGADA, RHONA</w:t>
+              <w:t>JAVIER, ROLLY</w:t>
             </w:r>
           </w:p>
         </w:tc>
@@ -281,7 +281,7 @@
                 <w:b/>
                 <w:bCs/>
               </w:rPr>
-              <w:t>09991570900</w:t>
+              <w:t>09999999999</w:t>
             </w:r>
           </w:p>
         </w:tc>
@@ -338,7 +338,7 @@
                 <w:b/>
                 <w:bCs/>
               </w:rPr>
-              <w:t>rhonamigrino@gmail.com</w:t>
+              <w:t>johndoe@example.com</w:t>
             </w:r>
           </w:p>
         </w:tc>
@@ -424,7 +424,7 @@
                 <w:b/>
                 <w:bCs/>
               </w:rPr>
-              <w:t>2024-01-08 09:02:00</w:t>
+              <w:t>2024-01-16 16:15</w:t>
             </w:r>
           </w:p>
         </w:tc>
@@ -498,7 +498,7 @@
                 <w:b/>
                 <w:bCs/>
               </w:rPr>
-              <w:t>2024-01-09 17:00:00</w:t>
+              <w:t>2024-01-16 17:00</w:t>
             </w:r>
           </w:p>
         </w:tc>
@@ -572,7 +572,7 @@
                 <w:b/>
                 <w:bCs/>
               </w:rPr>
-              <w:t>Barkada Room-13</w:t>
+              <w:t>Standard Room-C</w:t>
             </w:r>
           </w:p>
         </w:tc>
@@ -598,7 +598,7 @@
                 <w:b/>
                 <w:bCs/>
               </w:rPr>
-              <w:t>30,000.00</w:t>
+              <w:t>2,500.00</w:t>
             </w:r>
           </w:p>
         </w:tc>
@@ -733,86 +733,7 @@
                 <w:b/>
                 <w:bCs/>
               </w:rPr>
-              <w:t>Kubo-3</w:t>
-            </w:r>
-          </w:p>
-        </w:tc>
-        <w:tc>
-          <w:tcPr>
-            <w:tcW w:w="2948" w:type="dxa"/>
-          </w:tcPr>
-          <w:p>
-            <w:pPr>
-              <w:tabs>
-                <w:tab w:val="left" w:pos="5810"/>
-              </w:tabs>
-              <w:jc w:val="center"/>
-              <w:rPr>
-                <w:rFonts w:ascii="Times New Roman" w:hAnsi="Times New Roman" w:cs="Times New Roman"/>
-                <w:b/>
-                <w:bCs/>
-              </w:rPr>
-            </w:pPr>
-            <w:r>
-              <w:rPr>
-                <w:rFonts w:ascii="Times New Roman" w:hAnsi="Times New Roman" w:cs="Times New Roman"/>
-                <w:b/>
-                <w:bCs/>
-              </w:rPr>
-              <w:t>1,000.00</w:t>
-            </w:r>
-          </w:p>
-        </w:tc>
-      </w:tr>
-      <w:tr>
-        <w:tc>
-          <w:tcPr>
-            <w:tcW w:w="3656" w:type="dxa"/>
-          </w:tcPr>
-          <w:p>
-            <w:pPr>
-              <w:tabs>
-                <w:tab w:val="left" w:pos="5810"/>
-              </w:tabs>
-              <w:rPr>
-                <w:rFonts w:ascii="Arial" w:hAnsi="Arial" w:cs="Arial"/>
-                <w:b/>
-                <w:bCs/>
-              </w:rPr>
-            </w:pPr>
-            <w:r>
-              <w:rPr>
-                <w:rFonts w:ascii="Arial" w:hAnsi="Arial" w:cs="Arial"/>
-                <w:b/>
-                <w:bCs/>
-              </w:rPr>
-              <w:t>ADULTS:</w:t>
-            </w:r>
-          </w:p>
-        </w:tc>
-        <w:tc>
-          <w:tcPr>
-            <w:tcW w:w="2954" w:type="dxa"/>
-          </w:tcPr>
-          <w:p>
-            <w:pPr>
-              <w:tabs>
-                <w:tab w:val="left" w:pos="5810"/>
-              </w:tabs>
-              <w:jc w:val="center"/>
-              <w:rPr>
-                <w:rFonts w:ascii="Times New Roman" w:hAnsi="Times New Roman" w:cs="Times New Roman"/>
-                <w:b/>
-                <w:bCs/>
-              </w:rPr>
-            </w:pPr>
-            <w:r>
-              <w:rPr>
-                <w:rFonts w:ascii="Times New Roman" w:hAnsi="Times New Roman" w:cs="Times New Roman"/>
-                <w:b/>
-                <w:bCs/>
-              </w:rPr>
-              <w:t>9</w:t>
+              <w:t/>
             </w:r>
           </w:p>
         </w:tc>
@@ -865,7 +786,7 @@
                 <w:b/>
                 <w:bCs/>
               </w:rPr>
-              <w:t>KIDS:</w:t>
+              <w:t>ADULTS:</w:t>
             </w:r>
           </w:p>
         </w:tc>
@@ -891,7 +812,7 @@
                 <w:b/>
                 <w:bCs/>
               </w:rPr>
-              <w:t>0</w:t>
+              <w:t>1</w:t>
             </w:r>
           </w:p>
         </w:tc>
@@ -944,33 +865,7 @@
                 <w:b/>
                 <w:bCs/>
               </w:rPr>
-              <w:t>SENIOR/PWD</w:t>
-            </w:r>
-            <w:r>
-              <w:rPr>
-                <w:rFonts w:ascii="Arial" w:hAnsi="Arial" w:cs="Arial"/>
-                <w:b/>
-                <w:bCs/>
-              </w:rPr>
-              <w:t xml:space="preserve">: </w:t>
-            </w:r>
-            <w:r>
-              <w:rPr>
-                <w:rFonts w:ascii="Arial" w:hAnsi="Arial" w:cs="Arial"/>
-                <w:b/>
-                <w:bCs/>
-                <w:color w:val="FF0000"/>
-              </w:rPr>
-              <w:t>(</w:t>
-            </w:r>
-            <w:r>
-              <w:rPr>
-                <w:rFonts w:ascii="Segoe UI Emoji" w:eastAsia="Segoe UI Emoji" w:hAnsi="Segoe UI Emoji" w:cs="Segoe UI Emoji"/>
-                <w:b/>
-                <w:bCs/>
-                <w:color w:val="FF0000"/>
-              </w:rPr>
-              <w:t>20% LESS DISC.)</w:t>
+              <w:t>KIDS:</w:t>
             </w:r>
           </w:p>
         </w:tc>
@@ -1049,6 +944,111 @@
                 <w:b/>
                 <w:bCs/>
               </w:rPr>
+              <w:t>SENIOR/PWD</w:t>
+            </w:r>
+            <w:r>
+              <w:rPr>
+                <w:rFonts w:ascii="Arial" w:hAnsi="Arial" w:cs="Arial"/>
+                <w:b/>
+                <w:bCs/>
+              </w:rPr>
+              <w:t xml:space="preserve">: </w:t>
+            </w:r>
+            <w:r>
+              <w:rPr>
+                <w:rFonts w:ascii="Arial" w:hAnsi="Arial" w:cs="Arial"/>
+                <w:b/>
+                <w:bCs/>
+                <w:color w:val="FF0000"/>
+              </w:rPr>
+              <w:t>(</w:t>
+            </w:r>
+            <w:r>
+              <w:rPr>
+                <w:rFonts w:ascii="Segoe UI Emoji" w:eastAsia="Segoe UI Emoji" w:hAnsi="Segoe UI Emoji" w:cs="Segoe UI Emoji"/>
+                <w:b/>
+                <w:bCs/>
+                <w:color w:val="FF0000"/>
+              </w:rPr>
+              <w:t>20% LESS DISC.)</w:t>
+            </w:r>
+          </w:p>
+        </w:tc>
+        <w:tc>
+          <w:tcPr>
+            <w:tcW w:w="2954" w:type="dxa"/>
+          </w:tcPr>
+          <w:p>
+            <w:pPr>
+              <w:tabs>
+                <w:tab w:val="left" w:pos="5810"/>
+              </w:tabs>
+              <w:jc w:val="center"/>
+              <w:rPr>
+                <w:rFonts w:ascii="Times New Roman" w:hAnsi="Times New Roman" w:cs="Times New Roman"/>
+                <w:b/>
+                <w:bCs/>
+              </w:rPr>
+            </w:pPr>
+            <w:r>
+              <w:rPr>
+                <w:rFonts w:ascii="Times New Roman" w:hAnsi="Times New Roman" w:cs="Times New Roman"/>
+                <w:b/>
+                <w:bCs/>
+              </w:rPr>
+              <w:t>0</w:t>
+            </w:r>
+          </w:p>
+        </w:tc>
+        <w:tc>
+          <w:tcPr>
+            <w:tcW w:w="2948" w:type="dxa"/>
+          </w:tcPr>
+          <w:p>
+            <w:pPr>
+              <w:tabs>
+                <w:tab w:val="left" w:pos="5810"/>
+              </w:tabs>
+              <w:jc w:val="center"/>
+              <w:rPr>
+                <w:rFonts w:ascii="Times New Roman" w:hAnsi="Times New Roman" w:cs="Times New Roman"/>
+                <w:b/>
+                <w:bCs/>
+              </w:rPr>
+            </w:pPr>
+            <w:r>
+              <w:rPr>
+                <w:rFonts w:ascii="Times New Roman" w:hAnsi="Times New Roman" w:cs="Times New Roman"/>
+                <w:b/>
+                <w:bCs/>
+              </w:rPr>
+              <w:t>0.00</w:t>
+            </w:r>
+          </w:p>
+        </w:tc>
+      </w:tr>
+      <w:tr>
+        <w:tc>
+          <w:tcPr>
+            <w:tcW w:w="3656" w:type="dxa"/>
+          </w:tcPr>
+          <w:p>
+            <w:pPr>
+              <w:tabs>
+                <w:tab w:val="left" w:pos="5810"/>
+              </w:tabs>
+              <w:rPr>
+                <w:rFonts w:ascii="Arial" w:hAnsi="Arial" w:cs="Arial"/>
+                <w:b/>
+                <w:bCs/>
+              </w:rPr>
+            </w:pPr>
+            <w:r>
+              <w:rPr>
+                <w:rFonts w:ascii="Arial" w:hAnsi="Arial" w:cs="Arial"/>
+                <w:b/>
+                <w:bCs/>
+              </w:rPr>
               <w:t>TOTAL DUE:</w:t>
             </w:r>
           </w:p>
@@ -1093,7 +1093,7 @@
                 <w:b/>
                 <w:bCs/>
               </w:rPr>
-              <w:t>31,000.00</w:t>
+              <w:t>2,500.00</w:t>
             </w:r>
           </w:p>
         </w:tc>
@@ -1164,7 +1164,7 @@
                 <w:b/>
                 <w:bCs/>
               </w:rPr>
-              <w:t>15,500.00</w:t>
+              <w:t>1,250.00</w:t>
             </w:r>
           </w:p>
         </w:tc>
@@ -1250,7 +1250,7 @@
                 <w:b/>
                 <w:bCs/>
               </w:rPr>
-              <w:t>31,000.00</w:t>
+              <w:t>2,500.00</w:t>
             </w:r>
           </w:p>
         </w:tc>

</xml_diff>